<commit_message>
Starting to implement improved maintainability
</commit_message>
<xml_diff>
--- a/Assessment2/Assessment 2 - Report Sheet.docx
+++ b/Assessment2/Assessment 2 - Report Sheet.docx
@@ -4041,6 +4041,13 @@
                 <w:iCs/>
               </w:rPr>
             </w:pPr>
+            <w:r>
+              <w:rPr>
+                <w:i/>
+                <w:iCs/>
+              </w:rPr>
+              <w:t>Percentage Closer Filtering for Shadows</w:t>
+            </w:r>
           </w:p>
         </w:tc>
       </w:tr>

</xml_diff>

<commit_message>
Updated Lighting Fragment Shader
</commit_message>
<xml_diff>
--- a/Assessment2/Assessment 2 - Report Sheet.docx
+++ b/Assessment2/Assessment 2 - Report Sheet.docx
@@ -323,7 +323,7 @@
           <w:bCs/>
           <w:u w:val="single"/>
         </w:rPr>
-        <w:t>yes</w:t>
+        <w:t>no</w:t>
       </w:r>
     </w:p>
     <w:tbl>
@@ -750,8 +750,8 @@
           <w:p>
             <w:pPr>
               <w:rPr>
-                <w:sz w:val="40"/>
-                <w:szCs w:val="40"/>
+                <w:sz w:val="24"/>
+                <w:szCs w:val="24"/>
               </w:rPr>
             </w:pPr>
           </w:p>
@@ -800,6 +800,30 @@
                 <w:iCs/>
               </w:rPr>
             </w:pPr>
+            <w:proofErr w:type="spellStart"/>
+            <w:r>
+              <w:rPr>
+                <w:i/>
+                <w:iCs/>
+              </w:rPr>
+              <w:t>cylinder.h</w:t>
+            </w:r>
+            <w:proofErr w:type="spellEnd"/>
+          </w:p>
+          <w:p>
+            <w:pPr>
+              <w:rPr>
+                <w:i/>
+                <w:iCs/>
+              </w:rPr>
+            </w:pPr>
+            <w:r>
+              <w:rPr>
+                <w:i/>
+                <w:iCs/>
+              </w:rPr>
+              <w:t xml:space="preserve">Assessment2.cpp lines </w:t>
+            </w:r>
           </w:p>
         </w:tc>
         <w:tc>
@@ -807,7 +831,11 @@
             <w:tcW w:w="3006" w:type="dxa"/>
             <w:shd w:val="clear" w:color="auto" w:fill="B4C6E7" w:themeFill="accent1" w:themeFillTint="66"/>
           </w:tcPr>
-          <w:p/>
+          <w:p>
+            <w:r>
+              <w:t xml:space="preserve">The first object is a Cone / Cylinder shape, representing a beam emitting from the UFO. </w:t>
+            </w:r>
+          </w:p>
         </w:tc>
       </w:tr>
       <w:tr>

</xml_diff>